<commit_message>
Alter plan to meet our needs
</commit_message>
<xml_diff>
--- a/Adatbázis terv.docx
+++ b/Adatbázis terv.docx
@@ -1,6 +1,6 @@
 
 <file path=word/document.xml><?xml version="1.0" encoding="utf-8"?>
-<w:document xmlns:wpc="http://schemas.microsoft.com/office/word/2010/wordprocessingCanvas" xmlns:cx="http://schemas.microsoft.com/office/drawing/2014/chartex" xmlns:cx1="http://schemas.microsoft.com/office/drawing/2015/9/8/chartex" xmlns:cx2="http://schemas.microsoft.com/office/drawing/2015/10/21/chartex" xmlns:cx3="http://schemas.microsoft.com/office/drawing/2016/5/9/chartex" xmlns:cx4="http://schemas.microsoft.com/office/drawing/2016/5/10/chartex" xmlns:cx5="http://schemas.microsoft.com/office/drawing/2016/5/11/chartex" xmlns:cx6="http://schemas.microsoft.com/office/drawing/2016/5/12/chartex" xmlns:cx7="http://schemas.microsoft.com/office/drawing/2016/5/13/chartex" xmlns:cx8="http://schemas.microsoft.com/office/drawing/2016/5/14/chartex" xmlns:mc="http://schemas.openxmlformats.org/markup-compatibility/2006" xmlns:aink="http://schemas.microsoft.com/office/drawing/2016/ink" xmlns:am3d="http://schemas.microsoft.com/office/drawing/2017/model3d" xmlns:o="urn:schemas-microsoft-com:office:office" xmlns:r="http://schemas.openxmlformats.org/officeDocument/2006/relationships" xmlns:m="http://schemas.openxmlformats.org/officeDocument/2006/math" xmlns:v="urn:schemas-microsoft-com:vml" xmlns:wp14="http://schemas.microsoft.com/office/word/2010/wordprocessingDrawing" xmlns:wp="http://schemas.openxmlformats.org/drawingml/2006/wordprocessingDrawing" xmlns:w10="urn:schemas-microsoft-com:office:word" xmlns:w="http://schemas.openxmlformats.org/wordprocessingml/2006/main" xmlns:w14="http://schemas.microsoft.com/office/word/2010/wordml" xmlns:w15="http://schemas.microsoft.com/office/word/2012/wordml" xmlns:w16cid="http://schemas.microsoft.com/office/word/2016/wordml/cid" xmlns:w16se="http://schemas.microsoft.com/office/word/2015/wordml/symex" xmlns:wpg="http://schemas.microsoft.com/office/word/2010/wordprocessingGroup" xmlns:wpi="http://schemas.microsoft.com/office/word/2010/wordprocessingInk" xmlns:wne="http://schemas.microsoft.com/office/word/2006/wordml" xmlns:wps="http://schemas.microsoft.com/office/word/2010/wordprocessingShape" mc:Ignorable="w14 w15 w16se w16cid wp14">
+<w:document xmlns:wpc="http://schemas.microsoft.com/office/word/2010/wordprocessingCanvas" xmlns:cx="http://schemas.microsoft.com/office/drawing/2014/chartex" xmlns:cx1="http://schemas.microsoft.com/office/drawing/2015/9/8/chartex" xmlns:cx2="http://schemas.microsoft.com/office/drawing/2015/10/21/chartex" xmlns:cx3="http://schemas.microsoft.com/office/drawing/2016/5/9/chartex" xmlns:cx4="http://schemas.microsoft.com/office/drawing/2016/5/10/chartex" xmlns:cx5="http://schemas.microsoft.com/office/drawing/2016/5/11/chartex" xmlns:cx6="http://schemas.microsoft.com/office/drawing/2016/5/12/chartex" xmlns:cx7="http://schemas.microsoft.com/office/drawing/2016/5/13/chartex" xmlns:cx8="http://schemas.microsoft.com/office/drawing/2016/5/14/chartex" xmlns:mc="http://schemas.openxmlformats.org/markup-compatibility/2006" xmlns:aink="http://schemas.microsoft.com/office/drawing/2016/ink" xmlns:am3d="http://schemas.microsoft.com/office/drawing/2017/model3d" xmlns:o="urn:schemas-microsoft-com:office:office" xmlns:oel="http://schemas.microsoft.com/office/2019/extlst" xmlns:r="http://schemas.openxmlformats.org/officeDocument/2006/relationships" xmlns:m="http://schemas.openxmlformats.org/officeDocument/2006/math" xmlns:v="urn:schemas-microsoft-com:vml" xmlns:wp14="http://schemas.microsoft.com/office/word/2010/wordprocessingDrawing" xmlns:wp="http://schemas.openxmlformats.org/drawingml/2006/wordprocessingDrawing" xmlns:w10="urn:schemas-microsoft-com:office:word" xmlns:w="http://schemas.openxmlformats.org/wordprocessingml/2006/main" xmlns:w14="http://schemas.microsoft.com/office/word/2010/wordml" xmlns:w15="http://schemas.microsoft.com/office/word/2012/wordml" xmlns:w16cex="http://schemas.microsoft.com/office/word/2018/wordml/cex" xmlns:w16cid="http://schemas.microsoft.com/office/word/2016/wordml/cid" xmlns:w16="http://schemas.microsoft.com/office/word/2018/wordml" xmlns:w16sdtdh="http://schemas.microsoft.com/office/word/2020/wordml/sdtdatahash" xmlns:w16se="http://schemas.microsoft.com/office/word/2015/wordml/symex" xmlns:wpg="http://schemas.microsoft.com/office/word/2010/wordprocessingGroup" xmlns:wpi="http://schemas.microsoft.com/office/word/2010/wordprocessingInk" xmlns:wne="http://schemas.microsoft.com/office/word/2006/wordml" xmlns:wps="http://schemas.microsoft.com/office/word/2010/wordprocessingShape" mc:Ignorable="w14 w15 w16se w16cid w16 w16cex w16sdtdh wp14">
   <w:body>
     <w:p>
       <w:pPr>
@@ -14,15 +14,9 @@
           <w:rFonts w:ascii="Arial" w:hAnsi="Arial" w:cs="Arial"/>
           <w:sz w:val="28"/>
         </w:rPr>
-        <w:t>Ember</w:t>
-      </w:r>
-      <w:r>
-        <w:rPr>
-          <w:rFonts w:ascii="Arial" w:hAnsi="Arial" w:cs="Arial"/>
-          <w:sz w:val="28"/>
-        </w:rPr>
-        <w:t xml:space="preserve"> (</w:t>
-      </w:r>
+        <w:t>Ember (</w:t>
+      </w:r>
+      <w:proofErr w:type="spellStart"/>
       <w:r>
         <w:rPr>
           <w:rFonts w:ascii="Arial" w:hAnsi="Arial" w:cs="Arial"/>
@@ -31,13 +25,39 @@
         </w:rPr>
         <w:t>id</w:t>
       </w:r>
-      <w:r>
-        <w:rPr>
-          <w:rFonts w:ascii="Arial" w:hAnsi="Arial" w:cs="Arial"/>
-          <w:sz w:val="28"/>
-        </w:rPr>
-        <w:t>, kereszt-nev, vezetek-nev</w:t>
-      </w:r>
+      <w:proofErr w:type="spellEnd"/>
+      <w:r>
+        <w:rPr>
+          <w:rFonts w:ascii="Arial" w:hAnsi="Arial" w:cs="Arial"/>
+          <w:sz w:val="28"/>
+        </w:rPr>
+        <w:t>, kereszt-</w:t>
+      </w:r>
+      <w:proofErr w:type="spellStart"/>
+      <w:r>
+        <w:rPr>
+          <w:rFonts w:ascii="Arial" w:hAnsi="Arial" w:cs="Arial"/>
+          <w:sz w:val="28"/>
+        </w:rPr>
+        <w:t>nev</w:t>
+      </w:r>
+      <w:proofErr w:type="spellEnd"/>
+      <w:r>
+        <w:rPr>
+          <w:rFonts w:ascii="Arial" w:hAnsi="Arial" w:cs="Arial"/>
+          <w:sz w:val="28"/>
+        </w:rPr>
+        <w:t>, vezetek-</w:t>
+      </w:r>
+      <w:proofErr w:type="spellStart"/>
+      <w:r>
+        <w:rPr>
+          <w:rFonts w:ascii="Arial" w:hAnsi="Arial" w:cs="Arial"/>
+          <w:sz w:val="28"/>
+        </w:rPr>
+        <w:t>nev</w:t>
+      </w:r>
+      <w:proofErr w:type="spellEnd"/>
       <w:r>
         <w:rPr>
           <w:rFonts w:ascii="Arial" w:hAnsi="Arial" w:cs="Arial"/>
@@ -58,18 +78,27 @@
           <w:rFonts w:ascii="Arial" w:hAnsi="Arial" w:cs="Arial"/>
           <w:sz w:val="28"/>
         </w:rPr>
+        <w:t>, szül-</w:t>
+      </w:r>
+      <w:proofErr w:type="spellStart"/>
+      <w:r>
+        <w:rPr>
+          <w:rFonts w:ascii="Arial" w:hAnsi="Arial" w:cs="Arial"/>
+          <w:sz w:val="28"/>
+        </w:rPr>
+        <w:t>ido</w:t>
+      </w:r>
+      <w:proofErr w:type="spellEnd"/>
+      <w:r>
+        <w:rPr>
+          <w:rFonts w:ascii="Arial" w:hAnsi="Arial" w:cs="Arial"/>
+          <w:sz w:val="28"/>
+        </w:rPr>
         <w:t xml:space="preserve">, </w:t>
       </w:r>
       <w:r>
         <w:rPr>
           <w:rFonts w:ascii="Arial" w:hAnsi="Arial" w:cs="Arial"/>
-          <w:sz w:val="28"/>
-        </w:rPr>
-        <w:t xml:space="preserve">szül-ido, </w:t>
-      </w:r>
-      <w:r>
-        <w:rPr>
-          <w:rFonts w:ascii="Arial" w:hAnsi="Arial" w:cs="Arial"/>
           <w:i/>
           <w:sz w:val="28"/>
         </w:rPr>
@@ -95,29 +124,40 @@
           <w:rFonts w:ascii="Arial" w:hAnsi="Arial" w:cs="Arial"/>
           <w:sz w:val="28"/>
         </w:rPr>
-        <w:t>, foglalkozas, nem,</w:t>
-      </w:r>
-      <w:r>
-        <w:rPr>
-          <w:rFonts w:ascii="Arial" w:hAnsi="Arial" w:cs="Arial"/>
-          <w:sz w:val="28"/>
-        </w:rPr>
-        <w:t xml:space="preserve"> </w:t>
-      </w:r>
+        <w:t xml:space="preserve">, </w:t>
+      </w:r>
+      <w:proofErr w:type="spellStart"/>
+      <w:r>
+        <w:rPr>
+          <w:rFonts w:ascii="Arial" w:hAnsi="Arial" w:cs="Arial"/>
+          <w:sz w:val="28"/>
+        </w:rPr>
+        <w:t>foglalkozas</w:t>
+      </w:r>
+      <w:proofErr w:type="spellEnd"/>
+      <w:r>
+        <w:rPr>
+          <w:rFonts w:ascii="Arial" w:hAnsi="Arial" w:cs="Arial"/>
+          <w:sz w:val="28"/>
+        </w:rPr>
+        <w:t xml:space="preserve">, nem, </w:t>
+      </w:r>
+      <w:proofErr w:type="spellStart"/>
       <w:r>
         <w:rPr>
           <w:rFonts w:ascii="Arial" w:hAnsi="Arial" w:cs="Arial"/>
           <w:i/>
           <w:sz w:val="28"/>
         </w:rPr>
-        <w:t>halal-hely</w:t>
-      </w:r>
-      <w:r>
-        <w:rPr>
-          <w:rFonts w:ascii="Arial" w:hAnsi="Arial" w:cs="Arial"/>
-          <w:sz w:val="28"/>
-        </w:rPr>
-        <w:t>, halal-ido, halal-ok)</w:t>
+        <w:t>halal</w:t>
+      </w:r>
+      <w:proofErr w:type="spellEnd"/>
+      <w:r>
+        <w:rPr>
+          <w:rFonts w:ascii="Arial" w:hAnsi="Arial" w:cs="Arial"/>
+          <w:sz w:val="28"/>
+        </w:rPr>
+        <w:t>)</w:t>
       </w:r>
     </w:p>
     <w:p>
@@ -127,12 +167,21 @@
           <w:sz w:val="28"/>
         </w:rPr>
       </w:pPr>
-      <w:r>
-        <w:rPr>
-          <w:rFonts w:ascii="Arial" w:hAnsi="Arial" w:cs="Arial"/>
-          <w:sz w:val="28"/>
-        </w:rPr>
-        <w:t>Hazassag-Link (</w:t>
+      <w:proofErr w:type="spellStart"/>
+      <w:r>
+        <w:rPr>
+          <w:rFonts w:ascii="Arial" w:hAnsi="Arial" w:cs="Arial"/>
+          <w:sz w:val="28"/>
+        </w:rPr>
+        <w:t>Hazassag</w:t>
+      </w:r>
+      <w:proofErr w:type="spellEnd"/>
+      <w:r>
+        <w:rPr>
+          <w:rFonts w:ascii="Arial" w:hAnsi="Arial" w:cs="Arial"/>
+          <w:sz w:val="28"/>
+        </w:rPr>
+        <w:t>-Link (</w:t>
       </w:r>
       <w:r>
         <w:rPr>
@@ -140,8 +189,18 @@
           <w:i/>
           <w:sz w:val="28"/>
         </w:rPr>
-        <w:t>ember-id</w:t>
-      </w:r>
+        <w:t>ember-</w:t>
+      </w:r>
+      <w:proofErr w:type="spellStart"/>
+      <w:r>
+        <w:rPr>
+          <w:rFonts w:ascii="Arial" w:hAnsi="Arial" w:cs="Arial"/>
+          <w:i/>
+          <w:sz w:val="28"/>
+        </w:rPr>
+        <w:t>id</w:t>
+      </w:r>
+      <w:proofErr w:type="spellEnd"/>
       <w:r>
         <w:rPr>
           <w:rFonts w:ascii="Arial" w:hAnsi="Arial" w:cs="Arial"/>
@@ -149,6 +208,7 @@
         </w:rPr>
         <w:t xml:space="preserve">, </w:t>
       </w:r>
+      <w:proofErr w:type="spellStart"/>
       <w:r>
         <w:rPr>
           <w:rFonts w:ascii="Arial" w:hAnsi="Arial" w:cs="Arial"/>
@@ -157,6 +217,7 @@
         </w:rPr>
         <w:t>hazassag-id</w:t>
       </w:r>
+      <w:proofErr w:type="spellEnd"/>
       <w:r>
         <w:rPr>
           <w:rFonts w:ascii="Arial" w:hAnsi="Arial" w:cs="Arial"/>
@@ -172,13 +233,23 @@
           <w:sz w:val="28"/>
         </w:rPr>
       </w:pPr>
-      <w:r>
-        <w:rPr>
-          <w:rFonts w:ascii="Arial" w:hAnsi="Arial" w:cs="Arial"/>
-          <w:sz w:val="28"/>
-        </w:rPr>
-        <w:t>Hazassag (</w:t>
-      </w:r>
+      <w:proofErr w:type="spellStart"/>
+      <w:r>
+        <w:rPr>
+          <w:rFonts w:ascii="Arial" w:hAnsi="Arial" w:cs="Arial"/>
+          <w:sz w:val="28"/>
+        </w:rPr>
+        <w:t>Hazassag</w:t>
+      </w:r>
+      <w:proofErr w:type="spellEnd"/>
+      <w:r>
+        <w:rPr>
+          <w:rFonts w:ascii="Arial" w:hAnsi="Arial" w:cs="Arial"/>
+          <w:sz w:val="28"/>
+        </w:rPr>
+        <w:t xml:space="preserve"> (</w:t>
+      </w:r>
+      <w:proofErr w:type="spellStart"/>
       <w:r>
         <w:rPr>
           <w:rFonts w:ascii="Arial" w:hAnsi="Arial" w:cs="Arial"/>
@@ -187,6 +258,7 @@
         </w:rPr>
         <w:t>id</w:t>
       </w:r>
+      <w:proofErr w:type="spellEnd"/>
       <w:r>
         <w:rPr>
           <w:rFonts w:ascii="Arial" w:hAnsi="Arial" w:cs="Arial"/>
@@ -237,10 +309,24 @@
           <w:rFonts w:ascii="Arial" w:hAnsi="Arial" w:cs="Arial"/>
           <w:sz w:val="28"/>
         </w:rPr>
-        <w:t>, ido)</w:t>
-      </w:r>
-      <w:bookmarkStart w:id="0" w:name="_GoBack"/>
-      <w:bookmarkEnd w:id="0"/>
+        <w:t xml:space="preserve">, </w:t>
+      </w:r>
+      <w:proofErr w:type="spellStart"/>
+      <w:r>
+        <w:rPr>
+          <w:rFonts w:ascii="Arial" w:hAnsi="Arial" w:cs="Arial"/>
+          <w:sz w:val="28"/>
+        </w:rPr>
+        <w:t>ido</w:t>
+      </w:r>
+      <w:proofErr w:type="spellEnd"/>
+      <w:r>
+        <w:rPr>
+          <w:rFonts w:ascii="Arial" w:hAnsi="Arial" w:cs="Arial"/>
+          <w:sz w:val="28"/>
+        </w:rPr>
+        <w:t>)</w:t>
+      </w:r>
     </w:p>
     <w:p>
       <w:pPr>
@@ -249,13 +335,23 @@
           <w:sz w:val="28"/>
         </w:rPr>
       </w:pPr>
-      <w:r>
-        <w:rPr>
-          <w:rFonts w:ascii="Arial" w:hAnsi="Arial" w:cs="Arial"/>
-          <w:sz w:val="28"/>
-        </w:rPr>
-        <w:t>Orszag (</w:t>
-      </w:r>
+      <w:proofErr w:type="spellStart"/>
+      <w:r>
+        <w:rPr>
+          <w:rFonts w:ascii="Arial" w:hAnsi="Arial" w:cs="Arial"/>
+          <w:sz w:val="28"/>
+        </w:rPr>
+        <w:t>Orszag</w:t>
+      </w:r>
+      <w:proofErr w:type="spellEnd"/>
+      <w:r>
+        <w:rPr>
+          <w:rFonts w:ascii="Arial" w:hAnsi="Arial" w:cs="Arial"/>
+          <w:sz w:val="28"/>
+        </w:rPr>
+        <w:t xml:space="preserve"> (</w:t>
+      </w:r>
+      <w:proofErr w:type="spellStart"/>
       <w:r>
         <w:rPr>
           <w:rFonts w:ascii="Arial" w:hAnsi="Arial" w:cs="Arial"/>
@@ -264,12 +360,29 @@
         </w:rPr>
         <w:t>id</w:t>
       </w:r>
-      <w:r>
-        <w:rPr>
-          <w:rFonts w:ascii="Arial" w:hAnsi="Arial" w:cs="Arial"/>
-          <w:sz w:val="28"/>
-        </w:rPr>
-        <w:t>, nev)</w:t>
+      <w:proofErr w:type="spellEnd"/>
+      <w:r>
+        <w:rPr>
+          <w:rFonts w:ascii="Arial" w:hAnsi="Arial" w:cs="Arial"/>
+          <w:sz w:val="28"/>
+        </w:rPr>
+        <w:t xml:space="preserve">, </w:t>
+      </w:r>
+      <w:proofErr w:type="spellStart"/>
+      <w:r>
+        <w:rPr>
+          <w:rFonts w:ascii="Arial" w:hAnsi="Arial" w:cs="Arial"/>
+          <w:sz w:val="28"/>
+        </w:rPr>
+        <w:t>nev</w:t>
+      </w:r>
+      <w:proofErr w:type="spellEnd"/>
+      <w:r>
+        <w:rPr>
+          <w:rFonts w:ascii="Arial" w:hAnsi="Arial" w:cs="Arial"/>
+          <w:sz w:val="28"/>
+        </w:rPr>
+        <w:t>)</w:t>
       </w:r>
     </w:p>
     <w:p>
@@ -335,6 +448,79 @@
           <w:sz w:val="28"/>
         </w:rPr>
         <w:t>)</w:t>
+      </w:r>
+    </w:p>
+    <w:p>
+      <w:pPr>
+        <w:rPr>
+          <w:rFonts w:ascii="Arial" w:hAnsi="Arial" w:cs="Arial"/>
+          <w:sz w:val="28"/>
+        </w:rPr>
+      </w:pPr>
+      <w:proofErr w:type="spellStart"/>
+      <w:r>
+        <w:rPr>
+          <w:rFonts w:ascii="Arial" w:hAnsi="Arial" w:cs="Arial"/>
+          <w:sz w:val="28"/>
+        </w:rPr>
+        <w:t>Halal</w:t>
+      </w:r>
+      <w:proofErr w:type="spellEnd"/>
+      <w:r>
+        <w:rPr>
+          <w:rFonts w:ascii="Arial" w:hAnsi="Arial" w:cs="Arial"/>
+          <w:sz w:val="28"/>
+        </w:rPr>
+        <w:t xml:space="preserve"> (</w:t>
+      </w:r>
+      <w:proofErr w:type="spellStart"/>
+      <w:r>
+        <w:rPr>
+          <w:rFonts w:ascii="Arial" w:hAnsi="Arial" w:cs="Arial"/>
+          <w:sz w:val="28"/>
+          <w:u w:val="single"/>
+        </w:rPr>
+        <w:t>id</w:t>
+      </w:r>
+      <w:proofErr w:type="spellEnd"/>
+      <w:r>
+        <w:rPr>
+          <w:rFonts w:ascii="Arial" w:hAnsi="Arial" w:cs="Arial"/>
+          <w:sz w:val="28"/>
+        </w:rPr>
+        <w:t xml:space="preserve">, </w:t>
+      </w:r>
+      <w:r>
+        <w:rPr>
+          <w:rFonts w:ascii="Arial" w:hAnsi="Arial" w:cs="Arial"/>
+          <w:i/>
+          <w:iCs/>
+          <w:sz w:val="28"/>
+        </w:rPr>
+        <w:t>hely</w:t>
+      </w:r>
+      <w:r>
+        <w:rPr>
+          <w:rFonts w:ascii="Arial" w:hAnsi="Arial" w:cs="Arial"/>
+          <w:sz w:val="28"/>
+        </w:rPr>
+        <w:t xml:space="preserve">, </w:t>
+      </w:r>
+      <w:proofErr w:type="spellStart"/>
+      <w:r>
+        <w:rPr>
+          <w:rFonts w:ascii="Arial" w:hAnsi="Arial" w:cs="Arial"/>
+          <w:sz w:val="28"/>
+        </w:rPr>
+        <w:t>ido</w:t>
+      </w:r>
+      <w:proofErr w:type="spellEnd"/>
+      <w:r>
+        <w:rPr>
+          <w:rFonts w:ascii="Arial" w:hAnsi="Arial" w:cs="Arial"/>
+          <w:sz w:val="28"/>
+        </w:rPr>
+        <w:t>, ok)</w:t>
       </w:r>
     </w:p>
     <w:sectPr>
@@ -348,7 +534,7 @@
 </file>
 
 <file path=word/styles.xml><?xml version="1.0" encoding="utf-8"?>
-<w:styles xmlns:mc="http://schemas.openxmlformats.org/markup-compatibility/2006" xmlns:r="http://schemas.openxmlformats.org/officeDocument/2006/relationships" xmlns:w="http://schemas.openxmlformats.org/wordprocessingml/2006/main" xmlns:w14="http://schemas.microsoft.com/office/word/2010/wordml" xmlns:w15="http://schemas.microsoft.com/office/word/2012/wordml" xmlns:w16cid="http://schemas.microsoft.com/office/word/2016/wordml/cid" xmlns:w16se="http://schemas.microsoft.com/office/word/2015/wordml/symex" mc:Ignorable="w14 w15 w16se w16cid">
+<w:styles xmlns:mc="http://schemas.openxmlformats.org/markup-compatibility/2006" xmlns:r="http://schemas.openxmlformats.org/officeDocument/2006/relationships" xmlns:w="http://schemas.openxmlformats.org/wordprocessingml/2006/main" xmlns:w14="http://schemas.microsoft.com/office/word/2010/wordml" xmlns:w15="http://schemas.microsoft.com/office/word/2012/wordml" xmlns:w16cex="http://schemas.microsoft.com/office/word/2018/wordml/cex" xmlns:w16cid="http://schemas.microsoft.com/office/word/2016/wordml/cid" xmlns:w16="http://schemas.microsoft.com/office/word/2018/wordml" xmlns:w16sdtdh="http://schemas.microsoft.com/office/word/2020/wordml/sdtdatahash" xmlns:w16se="http://schemas.microsoft.com/office/word/2015/wordml/symex" mc:Ignorable="w14 w15 w16se w16cid w16 w16cex w16sdtdh">
   <w:docDefaults>
     <w:rPrDefault>
       <w:rPr>
@@ -364,7 +550,7 @@
       </w:pPr>
     </w:pPrDefault>
   </w:docDefaults>
-  <w:latentStyles w:defLockedState="0" w:defUIPriority="99" w:defSemiHidden="0" w:defUnhideWhenUsed="0" w:defQFormat="0" w:count="375">
+  <w:latentStyles w:defLockedState="0" w:defUIPriority="99" w:defSemiHidden="0" w:defUnhideWhenUsed="0" w:defQFormat="0" w:count="376">
     <w:lsdException w:name="Normal" w:uiPriority="0" w:qFormat="1"/>
     <w:lsdException w:name="heading 1" w:uiPriority="9" w:qFormat="1"/>
     <w:lsdException w:name="heading 2" w:semiHidden="1" w:uiPriority="9" w:unhideWhenUsed="1" w:qFormat="1"/>
@@ -470,7 +656,6 @@
     <w:lsdException w:name="HTML Sample" w:semiHidden="1" w:unhideWhenUsed="1"/>
     <w:lsdException w:name="HTML Typewriter" w:semiHidden="1" w:unhideWhenUsed="1"/>
     <w:lsdException w:name="HTML Variable" w:semiHidden="1" w:unhideWhenUsed="1"/>
-    <w:lsdException w:name="Normal Table" w:semiHidden="1" w:unhideWhenUsed="1"/>
     <w:lsdException w:name="annotation subject" w:semiHidden="1" w:unhideWhenUsed="1"/>
     <w:lsdException w:name="No List" w:semiHidden="1" w:unhideWhenUsed="1"/>
     <w:lsdException w:name="Outline List 1" w:semiHidden="1" w:unhideWhenUsed="1"/>
@@ -517,10 +702,8 @@
     <w:lsdException w:name="Table Subtle 2" w:semiHidden="1" w:unhideWhenUsed="1"/>
     <w:lsdException w:name="Table Web 1" w:semiHidden="1" w:unhideWhenUsed="1"/>
     <w:lsdException w:name="Table Web 2" w:semiHidden="1" w:unhideWhenUsed="1"/>
-    <w:lsdException w:name="Table Web 3" w:semiHidden="1" w:unhideWhenUsed="1"/>
     <w:lsdException w:name="Balloon Text" w:semiHidden="1" w:unhideWhenUsed="1"/>
     <w:lsdException w:name="Table Grid" w:uiPriority="39"/>
-    <w:lsdException w:name="Table Theme" w:semiHidden="1" w:unhideWhenUsed="1"/>
     <w:lsdException w:name="Placeholder Text" w:semiHidden="1"/>
     <w:lsdException w:name="No Spacing" w:uiPriority="1" w:qFormat="1"/>
     <w:lsdException w:name="Light Shading" w:uiPriority="60"/>
@@ -740,18 +923,23 @@
     <w:lsdException w:name="Smart Hyperlink" w:semiHidden="1" w:unhideWhenUsed="1"/>
     <w:lsdException w:name="Hashtag" w:semiHidden="1" w:unhideWhenUsed="1"/>
     <w:lsdException w:name="Unresolved Mention" w:semiHidden="1" w:unhideWhenUsed="1"/>
+    <w:lsdException w:name="Smart Link" w:semiHidden="1" w:unhideWhenUsed="1"/>
   </w:latentStyles>
-  <w:style w:type="paragraph" w:default="1" w:styleId="Norml">
+  <w:style w:type="paragraph" w:default="1" w:styleId="Normal">
     <w:name w:val="Normal"/>
     <w:qFormat/>
+    <w:rsid w:val="00B8315E"/>
+    <w:pPr>
+      <w:spacing w:line="256" w:lineRule="auto"/>
+    </w:pPr>
   </w:style>
-  <w:style w:type="character" w:default="1" w:styleId="Bekezdsalapbettpusa">
+  <w:style w:type="character" w:default="1" w:styleId="DefaultParagraphFont">
     <w:name w:val="Default Paragraph Font"/>
     <w:uiPriority w:val="1"/>
     <w:semiHidden/>
     <w:unhideWhenUsed/>
   </w:style>
-  <w:style w:type="table" w:default="1" w:styleId="Normltblzat">
+  <w:style w:type="table" w:default="1" w:styleId="TableNormal">
     <w:name w:val="Normal Table"/>
     <w:uiPriority w:val="99"/>
     <w:semiHidden/>
@@ -766,7 +954,7 @@
       </w:tblCellMar>
     </w:tblPr>
   </w:style>
-  <w:style w:type="numbering" w:default="1" w:styleId="Nemlista">
+  <w:style w:type="numbering" w:default="1" w:styleId="NoList">
     <w:name w:val="No List"/>
     <w:uiPriority w:val="99"/>
     <w:semiHidden/>

</xml_diff>